<commit_message>
Solucionado error de metadatos de while y if
</commit_message>
<xml_diff>
--- a/Proyecto_DLP/metalenguajes/Especificación de Código.docx
+++ b/Proyecto_DLP/metalenguajes/Especificación de Código.docx
@@ -1655,7 +1655,25 @@
                 <w:szCs w:val="20"/>
                 <w:lang w:val="en-US"/>
               </w:rPr>
-              <w:t>#LINE {end.line}</w:t>
+              <w:t>#LINE {</w:t>
+            </w:r>
+            <w:r>
+              <w:rPr>
+                <w:rFonts w:asciiTheme="minorHAnsi" w:eastAsia="Times New Roman" w:hAnsiTheme="minorHAnsi" w:cstheme="minorHAnsi"/>
+                <w:sz w:val="20"/>
+                <w:szCs w:val="20"/>
+                <w:lang w:val="en-US"/>
+              </w:rPr>
+              <w:t>start.</w:t>
+            </w:r>
+            <w:r>
+              <w:rPr>
+                <w:rFonts w:asciiTheme="minorHAnsi" w:eastAsia="Times New Roman" w:hAnsiTheme="minorHAnsi" w:cstheme="minorHAnsi"/>
+                <w:sz w:val="20"/>
+                <w:szCs w:val="20"/>
+                <w:lang w:val="en-US"/>
+              </w:rPr>
+              <w:t>line}</w:t>
             </w:r>
           </w:p>
           <w:p>
@@ -1821,7 +1839,6 @@
                 <w:sz w:val="20"/>
                 <w:szCs w:val="20"/>
               </w:rPr>
-              <w:lastRenderedPageBreak/>
               <w:tab/>
               <w:t>si {existeElse}</w:t>
             </w:r>
@@ -1981,7 +1998,25 @@
                 <w:szCs w:val="20"/>
                 <w:lang w:val="en-US"/>
               </w:rPr>
-              <w:t>#LINE {end.line}</w:t>
+              <w:t xml:space="preserve">#LINE </w:t>
+            </w:r>
+            <w:r>
+              <w:rPr>
+                <w:rFonts w:asciiTheme="minorHAnsi" w:eastAsia="Times New Roman" w:hAnsiTheme="minorHAnsi" w:cstheme="minorHAnsi"/>
+                <w:sz w:val="20"/>
+                <w:szCs w:val="20"/>
+                <w:lang w:val="en-US"/>
+              </w:rPr>
+              <w:t>{start</w:t>
+            </w:r>
+            <w:r>
+              <w:rPr>
+                <w:rFonts w:asciiTheme="minorHAnsi" w:eastAsia="Times New Roman" w:hAnsiTheme="minorHAnsi" w:cstheme="minorHAnsi"/>
+                <w:sz w:val="20"/>
+                <w:szCs w:val="20"/>
+                <w:lang w:val="en-US"/>
+              </w:rPr>
+              <w:t>.line}</w:t>
             </w:r>
           </w:p>
           <w:p>
@@ -3722,7 +3757,6 @@
                 <w:sz w:val="20"/>
                 <w:szCs w:val="20"/>
               </w:rPr>
-              <w:lastRenderedPageBreak/>
               <w:tab/>
               <w:t>CALL {nombre}</w:t>
             </w:r>
@@ -5452,7 +5486,7 @@
 </file>
 
 <file path=customXml/itemProps1.xml><?xml version="1.0" encoding="utf-8"?>
-<ds:datastoreItem xmlns:ds="http://schemas.openxmlformats.org/officeDocument/2006/customXml" ds:itemID="{EB52AC64-B400-45F3-A9A9-B1C16033A955}">
+<ds:datastoreItem xmlns:ds="http://schemas.openxmlformats.org/officeDocument/2006/customXml" ds:itemID="{05678AD1-7C51-4AD9-8BE9-169D671662D1}">
   <ds:schemaRefs>
     <ds:schemaRef ds:uri="http://schemas.openxmlformats.org/officeDocument/2006/bibliography"/>
   </ds:schemaRefs>

</xml_diff>